<commit_message>
Updated issue regarding flush
</commit_message>
<xml_diff>
--- a/Group 13 status_report_Fall2020 .docx
+++ b/Group 13 status_report_Fall2020 .docx
@@ -4644,15 +4644,6 @@
               </w:rPr>
             </w:pPr>
           </w:p>
-          <w:p>
-            <w:pPr>
-              <w:spacing w:after="58"/>
-              <w:rPr>
-                <w:sz w:val="20"/>
-                <w:szCs w:val="16"/>
-              </w:rPr>
-            </w:pPr>
-          </w:p>
         </w:tc>
       </w:tr>
     </w:tbl>
@@ -4673,6 +4664,8 @@
     <w:p>
       <w:pPr>
         <w:rPr>
+          <w:b/>
+          <w:bCs/>
           <w:sz w:val="18"/>
           <w:szCs w:val="18"/>
         </w:rPr>
@@ -4711,6 +4704,32 @@
           <w:szCs w:val="18"/>
         </w:rPr>
         <w:t xml:space="preserve"> Be Specific.</w:t>
+      </w:r>
+    </w:p>
+    <w:p>
+      <w:pPr>
+        <w:rPr>
+          <w:sz w:val="18"/>
+          <w:szCs w:val="18"/>
+        </w:rPr>
+      </w:pPr>
+      <w:r>
+        <w:rPr>
+          <w:b/>
+          <w:bCs/>
+          <w:sz w:val="18"/>
+          <w:szCs w:val="18"/>
+        </w:rPr>
+        <w:t>With a flush, the subsequent instruction must first enter the ID stage of the pipeline before the pipeline is flushed</w:t>
+      </w:r>
+      <w:r>
+        <w:rPr>
+          <w:b/>
+          <w:bCs/>
+          <w:sz w:val="18"/>
+          <w:szCs w:val="18"/>
+        </w:rPr>
+        <w:t xml:space="preserve">. </w:t>
       </w:r>
     </w:p>
     <w:sectPr>

</xml_diff>